<commit_message>
21. Hibernate CRUD => Code Complete
</commit_message>
<xml_diff>
--- a/21. Hibernate CRUD (Create, Read, Update and Delete)/Note/21.1. Primary Keys - Overview.docx
+++ b/21. Hibernate CRUD (Create, Read, Update and Delete)/Note/21.1. Primary Keys - Overview.docx
@@ -839,13 +839,7 @@
               <w:rPr>
                 <w:b/>
               </w:rPr>
-              <w:t>GenerationType</w:t>
-            </w:r>
-            <w:r>
-              <w:rPr>
-                <w:b/>
-              </w:rPr>
-              <w:t>.SEQUENCE</w:t>
+              <w:t>GenerationType.SEQUENCE</w:t>
             </w:r>
             <w:proofErr w:type="spellEnd"/>
           </w:p>
@@ -881,13 +875,7 @@
               <w:rPr>
                 <w:b/>
               </w:rPr>
-              <w:t>GenerationType</w:t>
-            </w:r>
-            <w:r>
-              <w:rPr>
-                <w:b/>
-              </w:rPr>
-              <w:t>.TABLE</w:t>
+              <w:t>GenerationType.TABLE</w:t>
             </w:r>
             <w:proofErr w:type="spellEnd"/>
           </w:p>
@@ -1454,26 +1442,418 @@
       <w:pPr>
         <w:spacing w:after="0" w:line="0" w:lineRule="atLeast"/>
       </w:pPr>
+      <w:r>
+        <w:rPr>
+          <w:b/>
+          <w:u w:val="single"/>
+        </w:rPr>
+        <w:t>Primary Keys - Changing the Starting Index</w:t>
+      </w:r>
+      <w:r>
+        <w:t>:</w:t>
+      </w:r>
+    </w:p>
+    <w:p>
+      <w:pPr>
+        <w:spacing w:after="0" w:line="0" w:lineRule="atLeast"/>
+      </w:pPr>
+      <w:r>
+        <w:t xml:space="preserve">We can change the auto increment values. We can use a small SQL to modify the MySQL database. </w:t>
+      </w:r>
+    </w:p>
+    <w:p>
+      <w:pPr>
+        <w:spacing w:after="0" w:line="0" w:lineRule="atLeast"/>
+        <w:rPr>
+          <w:b/>
+          <w:u w:val="single"/>
+        </w:rPr>
+      </w:pPr>
+    </w:p>
+    <w:p>
+      <w:pPr>
+        <w:spacing w:after="0" w:line="0" w:lineRule="atLeast"/>
+      </w:pPr>
+      <w:r>
+        <w:rPr>
+          <w:b/>
+          <w:u w:val="single"/>
+        </w:rPr>
+        <w:t>SQL statement</w:t>
+      </w:r>
+      <w:r>
+        <w:t>:</w:t>
+      </w:r>
+    </w:p>
+    <w:p>
+      <w:pPr>
+        <w:spacing w:after="0" w:line="0" w:lineRule="atLeast"/>
+        <w:rPr>
+          <w:rFonts w:ascii="Courier New" w:hAnsi="Courier New" w:cs="Courier New"/>
+          <w:color w:val="00B0F0"/>
+        </w:rPr>
+      </w:pPr>
+      <w:proofErr w:type="gramStart"/>
+      <w:r>
+        <w:rPr>
+          <w:rFonts w:ascii="Courier New" w:hAnsi="Courier New" w:cs="Courier New"/>
+          <w:color w:val="00B0F0"/>
+        </w:rPr>
+        <w:t>alter</w:t>
+      </w:r>
+      <w:proofErr w:type="gramEnd"/>
+      <w:r>
+        <w:rPr>
+          <w:rFonts w:ascii="Courier New" w:hAnsi="Courier New" w:cs="Courier New"/>
+          <w:color w:val="00B0F0"/>
+        </w:rPr>
+        <w:t xml:space="preserve"> table </w:t>
+      </w:r>
+      <w:proofErr w:type="spellStart"/>
+      <w:r>
+        <w:rPr>
+          <w:rFonts w:ascii="Courier New" w:hAnsi="Courier New" w:cs="Courier New"/>
+          <w:color w:val="00B0F0"/>
+        </w:rPr>
+        <w:t>hb_student_tracker.student</w:t>
+      </w:r>
+      <w:proofErr w:type="spellEnd"/>
+      <w:r>
+        <w:rPr>
+          <w:rFonts w:ascii="Courier New" w:hAnsi="Courier New" w:cs="Courier New"/>
+          <w:color w:val="00B0F0"/>
+        </w:rPr>
+        <w:t xml:space="preserve"> </w:t>
+      </w:r>
+      <w:proofErr w:type="spellStart"/>
+      <w:r>
+        <w:rPr>
+          <w:rFonts w:ascii="Courier New" w:hAnsi="Courier New" w:cs="Courier New"/>
+          <w:color w:val="00B0F0"/>
+        </w:rPr>
+        <w:t>auto_increment</w:t>
+      </w:r>
+      <w:proofErr w:type="spellEnd"/>
+      <w:r>
+        <w:rPr>
+          <w:rFonts w:ascii="Courier New" w:hAnsi="Courier New" w:cs="Courier New"/>
+          <w:color w:val="00B0F0"/>
+        </w:rPr>
+        <w:t xml:space="preserve"> = 3000</w:t>
+      </w:r>
+    </w:p>
+    <w:p>
+      <w:pPr>
+        <w:spacing w:after="0" w:line="0" w:lineRule="atLeast"/>
+      </w:pPr>
+    </w:p>
+    <w:p>
+      <w:pPr>
+        <w:spacing w:after="0" w:line="0" w:lineRule="atLeast"/>
+      </w:pPr>
+      <w:r>
+        <w:t xml:space="preserve">Now all the new entries into the database </w:t>
+      </w:r>
+      <w:r>
+        <w:t xml:space="preserve">will start at 3000. </w:t>
+      </w:r>
+    </w:p>
+    <w:p>
+      <w:pPr>
+        <w:spacing w:after="0" w:line="0" w:lineRule="atLeast"/>
+      </w:pPr>
+    </w:p>
+    <w:p>
+      <w:pPr>
+        <w:spacing w:after="0" w:line="0" w:lineRule="atLeast"/>
+      </w:pPr>
+      <w:r>
+        <w:rPr>
+          <w:b/>
+          <w:u w:val="single"/>
+        </w:rPr>
+        <w:t>Value in the table</w:t>
+      </w:r>
+      <w:r>
+        <w:t>:</w:t>
+      </w:r>
+    </w:p>
+    <w:p>
+      <w:pPr>
+        <w:spacing w:after="0" w:line="0" w:lineRule="atLeast"/>
+      </w:pPr>
+      <w:r>
+        <w:t xml:space="preserve">'1', 'Md. </w:t>
+      </w:r>
+      <w:proofErr w:type="spellStart"/>
+      <w:r>
+        <w:t>Ruhul</w:t>
+      </w:r>
+      <w:proofErr w:type="spellEnd"/>
+      <w:r>
+        <w:t xml:space="preserve"> Amin', '</w:t>
+      </w:r>
+      <w:proofErr w:type="spellStart"/>
+      <w:r>
+        <w:t>Ruhul</w:t>
+      </w:r>
+      <w:proofErr w:type="spellEnd"/>
+      <w:r>
+        <w:t>', 'ruhul@gmail.com'</w:t>
+      </w:r>
+    </w:p>
+    <w:p>
+      <w:pPr>
+        <w:spacing w:after="0" w:line="0" w:lineRule="atLeast"/>
+      </w:pPr>
+      <w:r>
+        <w:t xml:space="preserve">'2', 'Md. </w:t>
+      </w:r>
+      <w:proofErr w:type="spellStart"/>
+      <w:r>
+        <w:t>Rezaul</w:t>
+      </w:r>
+      <w:proofErr w:type="spellEnd"/>
+      <w:r>
+        <w:t xml:space="preserve"> Islam', 'Reza', 'reza@gmail.com'</w:t>
+      </w:r>
+    </w:p>
+    <w:p>
+      <w:pPr>
+        <w:spacing w:after="0" w:line="0" w:lineRule="atLeast"/>
+      </w:pPr>
+      <w:r>
+        <w:t xml:space="preserve">'3', 'Md. </w:t>
+      </w:r>
+      <w:proofErr w:type="spellStart"/>
+      <w:r>
+        <w:t>Ariful</w:t>
+      </w:r>
+      <w:proofErr w:type="spellEnd"/>
+      <w:r>
+        <w:t xml:space="preserve"> Islam', '</w:t>
+      </w:r>
+      <w:proofErr w:type="spellStart"/>
+      <w:r>
+        <w:t>Arif</w:t>
+      </w:r>
+      <w:proofErr w:type="spellEnd"/>
+      <w:r>
+        <w:t>', 'arif@gmail.com'</w:t>
+      </w:r>
+    </w:p>
+    <w:p>
+      <w:pPr>
+        <w:spacing w:after="0" w:line="0" w:lineRule="atLeast"/>
+      </w:pPr>
+      <w:r>
+        <w:t xml:space="preserve">'4', 'Md. </w:t>
+      </w:r>
+      <w:proofErr w:type="spellStart"/>
+      <w:r>
+        <w:t>Rafiul</w:t>
+      </w:r>
+      <w:proofErr w:type="spellEnd"/>
+      <w:r>
+        <w:t xml:space="preserve"> Islam', 'Rafi', 'rafi@gmail.com'</w:t>
+      </w:r>
+    </w:p>
+    <w:p>
+      <w:pPr>
+        <w:spacing w:after="0" w:line="0" w:lineRule="atLeast"/>
+      </w:pPr>
+      <w:r>
+        <w:t xml:space="preserve">'3000', 'Md. </w:t>
+      </w:r>
+      <w:proofErr w:type="spellStart"/>
+      <w:r>
+        <w:t>Ruhul</w:t>
+      </w:r>
+      <w:proofErr w:type="spellEnd"/>
+      <w:r>
+        <w:t xml:space="preserve"> Amin', '</w:t>
+      </w:r>
+      <w:proofErr w:type="spellStart"/>
+      <w:r>
+        <w:t>Ruhul</w:t>
+      </w:r>
+      <w:proofErr w:type="spellEnd"/>
+      <w:r>
+        <w:t>', 'ruhul@gmail.com'</w:t>
+      </w:r>
+    </w:p>
+    <w:p>
+      <w:pPr>
+        <w:spacing w:after="0" w:line="0" w:lineRule="atLeast"/>
+      </w:pPr>
+      <w:r>
+        <w:t xml:space="preserve">'3001', 'Md. </w:t>
+      </w:r>
+      <w:proofErr w:type="spellStart"/>
+      <w:r>
+        <w:t>Rezaul</w:t>
+      </w:r>
+      <w:proofErr w:type="spellEnd"/>
+      <w:r>
+        <w:t xml:space="preserve"> Islam', 'Reza', 'reza@gmail.com'</w:t>
+      </w:r>
+    </w:p>
+    <w:p>
+      <w:pPr>
+        <w:spacing w:after="0" w:line="0" w:lineRule="atLeast"/>
+      </w:pPr>
+      <w:r>
+        <w:t xml:space="preserve">'3002', 'Md. </w:t>
+      </w:r>
+      <w:proofErr w:type="spellStart"/>
+      <w:r>
+        <w:t>Ariful</w:t>
+      </w:r>
+      <w:proofErr w:type="spellEnd"/>
+      <w:r>
+        <w:t xml:space="preserve"> Islam', '</w:t>
+      </w:r>
+      <w:proofErr w:type="spellStart"/>
+      <w:r>
+        <w:t>Arif</w:t>
+      </w:r>
+      <w:proofErr w:type="spellEnd"/>
+      <w:r>
+        <w:t>', 'arif@gmail.com'</w:t>
+      </w:r>
+    </w:p>
+    <w:p>
+      <w:pPr>
+        <w:spacing w:after="0" w:line="0" w:lineRule="atLeast"/>
+      </w:pPr>
+      <w:r>
+        <w:t xml:space="preserve">'3003', 'Md. </w:t>
+      </w:r>
+      <w:proofErr w:type="spellStart"/>
+      <w:r>
+        <w:t>Rafiul</w:t>
+      </w:r>
+      <w:proofErr w:type="spellEnd"/>
+      <w:r>
+        <w:t xml:space="preserve"> Islam', 'Rafi', 'rafi@gmail.com'</w:t>
+      </w:r>
+    </w:p>
+    <w:p>
+      <w:pPr>
+        <w:spacing w:after="0" w:line="0" w:lineRule="atLeast"/>
+      </w:pPr>
+    </w:p>
+    <w:p>
+      <w:pPr>
+        <w:spacing w:after="0" w:line="0" w:lineRule="atLeast"/>
+      </w:pPr>
+      <w:r>
+        <w:rPr>
+          <w:b/>
+          <w:u w:val="single"/>
+        </w:rPr>
+        <w:t>Reset database table</w:t>
+      </w:r>
+      <w:r>
+        <w:t>:</w:t>
+      </w:r>
+    </w:p>
+    <w:p>
+      <w:pPr>
+        <w:spacing w:after="0" w:line="0" w:lineRule="atLeast"/>
+      </w:pPr>
+      <w:r>
+        <w:t xml:space="preserve">Now we reset our table for start primary key from one. </w:t>
+      </w:r>
+    </w:p>
+    <w:p>
+      <w:pPr>
+        <w:spacing w:after="0" w:line="0" w:lineRule="atLeast"/>
+      </w:pPr>
+    </w:p>
+    <w:p>
+      <w:pPr>
+        <w:spacing w:after="0" w:line="0" w:lineRule="atLeast"/>
+      </w:pPr>
+      <w:r>
+        <w:rPr>
+          <w:b/>
+          <w:u w:val="single"/>
+        </w:rPr>
+        <w:t>SQL statement</w:t>
+      </w:r>
+      <w:r>
+        <w:t>:</w:t>
+      </w:r>
+    </w:p>
+    <w:p>
+      <w:pPr>
+        <w:spacing w:after="0" w:line="0" w:lineRule="atLeast"/>
+        <w:rPr>
+          <w:rFonts w:ascii="Courier New" w:hAnsi="Courier New" w:cs="Courier New"/>
+          <w:color w:val="00B0F0"/>
+        </w:rPr>
+      </w:pPr>
+      <w:proofErr w:type="gramStart"/>
+      <w:r>
+        <w:rPr>
+          <w:rFonts w:ascii="Courier New" w:hAnsi="Courier New" w:cs="Courier New"/>
+          <w:color w:val="00B0F0"/>
+        </w:rPr>
+        <w:t>truncate</w:t>
+      </w:r>
+      <w:proofErr w:type="gramEnd"/>
+      <w:r>
+        <w:rPr>
+          <w:rFonts w:ascii="Courier New" w:hAnsi="Courier New" w:cs="Courier New"/>
+          <w:color w:val="00B0F0"/>
+        </w:rPr>
+        <w:t xml:space="preserve"> </w:t>
+      </w:r>
+      <w:proofErr w:type="spellStart"/>
+      <w:r>
+        <w:rPr>
+          <w:rFonts w:ascii="Courier New" w:hAnsi="Courier New" w:cs="Courier New"/>
+          <w:color w:val="00B0F0"/>
+        </w:rPr>
+        <w:t>hb_student_tracker.student</w:t>
+      </w:r>
+      <w:proofErr w:type="spellEnd"/>
+      <w:r>
+        <w:rPr>
+          <w:rFonts w:ascii="Courier New" w:hAnsi="Courier New" w:cs="Courier New"/>
+          <w:color w:val="00B0F0"/>
+        </w:rPr>
+        <w:t>;</w:t>
+      </w:r>
+    </w:p>
+    <w:p>
+      <w:pPr>
+        <w:spacing w:after="0" w:line="0" w:lineRule="atLeast"/>
+      </w:pPr>
+    </w:p>
+    <w:p>
+      <w:pPr>
+        <w:spacing w:after="0" w:line="0" w:lineRule="atLeast"/>
+      </w:pPr>
+      <w:r>
+        <w:t xml:space="preserve">This statement deletes all data from the database and reset the sequence to one. </w:t>
+      </w:r>
+    </w:p>
+    <w:p>
+      <w:pPr>
+        <w:spacing w:after="0" w:line="0" w:lineRule="atLeast"/>
+      </w:pPr>
+    </w:p>
+    <w:p>
+      <w:pPr>
+        <w:spacing w:after="0" w:line="0" w:lineRule="atLeast"/>
+      </w:pPr>
+      <w:r>
+        <w:t>21.1. Primary Keys - Overview</w:t>
+      </w:r>
       <w:bookmarkStart w:id="0" w:name="_GoBack"/>
-      <w:r>
-        <w:rPr>
-          <w:b/>
-          <w:u w:val="single"/>
-        </w:rPr>
-        <w:t>Primary Keys - Changing the Starting Index</w:t>
-      </w:r>
       <w:bookmarkEnd w:id="0"/>
-      <w:r>
-        <w:t>:</w:t>
-      </w:r>
-    </w:p>
-    <w:p>
-      <w:pPr>
-        <w:spacing w:after="0" w:line="0" w:lineRule="atLeast"/>
-      </w:pPr>
-      <w:r>
-        <w:t>21.1. Primary Keys - Overview</w:t>
-      </w:r>
     </w:p>
     <w:sectPr>
       <w:pgSz w:w="12240" w:h="15840"/>
@@ -2437,7 +2817,7 @@
   <a:extraClrSchemeLst/>
   <a:extLst>
     <a:ext uri="{05A4C25C-085E-4340-85A3-A5531E510DB2}">
-      <thm15:themeFamily xmlns:thm15="http://schemas.microsoft.com/office/thememl/2012/main" xmlns="" name="Office Theme" id="{62F939B6-93AF-4DB8-9C6B-D6C7DFDC589F}" vid="{4A3C46E8-61CC-4603-A589-7422A47A8E4A}"/>
+      <thm15:themeFamily xmlns="" xmlns:thm15="http://schemas.microsoft.com/office/thememl/2012/main" name="Office Theme" id="{62F939B6-93AF-4DB8-9C6B-D6C7DFDC589F}" vid="{4A3C46E8-61CC-4603-A589-7422A47A8E4A}"/>
     </a:ext>
   </a:extLst>
 </a:theme>

</xml_diff>